<commit_message>
keep text input in colorization, check Vietnamese spell in BangChu
</commit_message>
<xml_diff>
--- a/Docs/GR2-Progress.docx
+++ b/Docs/GR2-Progress.docx
@@ -2421,6 +2421,54 @@
     </w:p>
     <w:p>
       <w:pPr>
+        <w:pStyle w:val="ListParagraph"/>
+        <w:numPr>
+          <w:ilvl w:val="0"/>
+          <w:numId w:val="1"/>
+        </w:numPr>
+        <w:rPr>
+          <w:lang w:val="en-US"/>
+        </w:rPr>
+      </w:pPr>
+      <w:r>
+        <w:rPr>
+          <w:lang w:val="en-US"/>
+        </w:rPr>
+        <w:t xml:space="preserve">Update 06/11/2020: </w:t>
+      </w:r>
+      <w:r>
+        <w:rPr>
+          <w:lang w:val="en-US"/>
+        </w:rPr>
+        <w:t xml:space="preserve">TODO: </w:t>
+      </w:r>
+      <w:r>
+        <w:rPr>
+          <w:lang w:val="en-US"/>
+        </w:rPr>
+        <w:t>keep input text</w:t>
+      </w:r>
+      <w:r>
+        <w:rPr>
+          <w:lang w:val="en-US"/>
+        </w:rPr>
+        <w:t>.</w:t>
+      </w:r>
+      <w:r>
+        <w:rPr>
+          <w:lang w:val="en-US"/>
+        </w:rPr>
+        <w:t xml:space="preserve"> Done</w:t>
+      </w:r>
+      <w:r>
+        <w:rPr>
+          <w:lang w:val="en-US"/>
+        </w:rPr>
+        <w:t xml:space="preserve"> (by not assign saturation value to cell).</w:t>
+      </w:r>
+    </w:p>
+    <w:p>
+      <w:pPr>
         <w:rPr>
           <w:lang w:val="en-US"/>
         </w:rPr>
@@ -3437,8 +3485,6 @@
         </w:rPr>
         <w:t>InText</w:t>
       </w:r>
-      <w:bookmarkStart w:id="0" w:name="_GoBack"/>
-      <w:bookmarkEnd w:id="0"/>
       <w:r>
         <w:rPr>
           <w:lang w:val="en-US"/>
@@ -3539,6 +3585,32 @@
         </w:rPr>
         <w:t xml:space="preserve"> to divide the original number into smaller 3-digit numbers, and a function Read3DigitNumber to tranform these 3-digit numbers into text.</w:t>
       </w:r>
+    </w:p>
+    <w:p>
+      <w:pPr>
+        <w:pStyle w:val="ListParagraph"/>
+        <w:numPr>
+          <w:ilvl w:val="0"/>
+          <w:numId w:val="11"/>
+        </w:numPr>
+        <w:rPr>
+          <w:lang w:val="en-US"/>
+        </w:rPr>
+      </w:pPr>
+      <w:r>
+        <w:rPr>
+          <w:lang w:val="en-US"/>
+        </w:rPr>
+        <w:t>TODO: lỗi tiếng việt, vd: 1001 đọc là “một nghìn không trăm linh một”.</w:t>
+      </w:r>
+      <w:r>
+        <w:rPr>
+          <w:lang w:val="en-US"/>
+        </w:rPr>
+        <w:t xml:space="preserve"> Done (check thêm ở trước có số không).</w:t>
+      </w:r>
+      <w:bookmarkStart w:id="0" w:name="_GoBack"/>
+      <w:bookmarkEnd w:id="0"/>
     </w:p>
     <w:p>
       <w:pPr>
@@ -4010,6 +4082,48 @@
           <w:lang w:val="en-US"/>
         </w:rPr>
         <w:t xml:space="preserve"> good solution)</w:t>
+      </w:r>
+    </w:p>
+    <w:p>
+      <w:pPr>
+        <w:pStyle w:val="ListParagraph"/>
+        <w:numPr>
+          <w:ilvl w:val="0"/>
+          <w:numId w:val="14"/>
+        </w:numPr>
+        <w:rPr>
+          <w:lang w:val="en-US"/>
+        </w:rPr>
+      </w:pPr>
+      <w:r>
+        <w:rPr>
+          <w:lang w:val="en-US"/>
+        </w:rPr>
+        <w:t>TODO: add dialogBoxLauncher</w:t>
+      </w:r>
+      <w:r>
+        <w:rPr>
+          <w:lang w:val="en-US"/>
+        </w:rPr>
+        <w:t>, propertyGrid</w:t>
+      </w:r>
+    </w:p>
+    <w:p>
+      <w:pPr>
+        <w:pStyle w:val="ListParagraph"/>
+        <w:numPr>
+          <w:ilvl w:val="0"/>
+          <w:numId w:val="14"/>
+        </w:numPr>
+        <w:rPr>
+          <w:lang w:val="en-US"/>
+        </w:rPr>
+      </w:pPr>
+      <w:r>
+        <w:rPr>
+          <w:lang w:val="en-US"/>
+        </w:rPr>
+        <w:t xml:space="preserve">TODO: Da ngon ngu, cai dat Extension ResxManager, Resource, Setting in VS. </w:t>
       </w:r>
     </w:p>
     <w:p>

</xml_diff>

<commit_message>
down arrow & scroll: button on ribbon
</commit_message>
<xml_diff>
--- a/Docs/GR2-Progress.docx
+++ b/Docs/GR2-Progress.docx
@@ -3609,8 +3609,6 @@
         </w:rPr>
         <w:t xml:space="preserve"> Done (check thêm ở trước có số không).</w:t>
       </w:r>
-      <w:bookmarkStart w:id="0" w:name="_GoBack"/>
-      <w:bookmarkEnd w:id="0"/>
     </w:p>
     <w:p>
       <w:pPr>
@@ -4128,12 +4126,37 @@
     </w:p>
     <w:p>
       <w:pPr>
-        <w:pStyle w:val="ListParagraph"/>
-        <w:ind w:left="540"/>
-        <w:rPr>
-          <w:lang w:val="en-US"/>
-        </w:rPr>
-      </w:pPr>
+        <w:pStyle w:val="Heading2"/>
+        <w:rPr>
+          <w:lang w:val="en-US"/>
+        </w:rPr>
+      </w:pPr>
+      <w:r>
+        <w:rPr>
+          <w:lang w:val="en-US"/>
+        </w:rPr>
+        <w:t>Arrow + mouse scroll</w:t>
+      </w:r>
+    </w:p>
+    <w:p>
+      <w:pPr>
+        <w:pStyle w:val="ListParagraph"/>
+        <w:numPr>
+          <w:ilvl w:val="0"/>
+          <w:numId w:val="14"/>
+        </w:numPr>
+        <w:rPr>
+          <w:lang w:val="en-US"/>
+        </w:rPr>
+      </w:pPr>
+      <w:r>
+        <w:rPr>
+          <w:lang w:val="en-US"/>
+        </w:rPr>
+        <w:t xml:space="preserve">Press down arrow -&gt; the workbook also scrolls </w:t>
+      </w:r>
+      <w:bookmarkStart w:id="0" w:name="_GoBack"/>
+      <w:bookmarkEnd w:id="0"/>
     </w:p>
     <w:p>
       <w:pPr>
@@ -4157,6 +4180,119 @@
 <file path=word/numbering.xml><?xml version="1.0" encoding="utf-8"?>
 <w:numbering xmlns:wpc="http://schemas.microsoft.com/office/word/2010/wordprocessingCanvas" xmlns:cx="http://schemas.microsoft.com/office/drawing/2014/chartex" xmlns:cx1="http://schemas.microsoft.com/office/drawing/2015/9/8/chartex" xmlns:cx2="http://schemas.microsoft.com/office/drawing/2015/10/21/chartex" xmlns:cx3="http://schemas.microsoft.com/office/drawing/2016/5/9/chartex" xmlns:cx4="http://schemas.microsoft.com/office/drawing/2016/5/10/chartex" xmlns:cx5="http://schemas.microsoft.com/office/drawing/2016/5/11/chartex" xmlns:cx6="http://schemas.microsoft.com/office/drawing/2016/5/12/chartex" xmlns:cx7="http://schemas.microsoft.com/office/drawing/2016/5/13/chartex" xmlns:cx8="http://schemas.microsoft.com/office/drawing/2016/5/14/chartex" xmlns:mc="http://schemas.openxmlformats.org/markup-compatibility/2006" xmlns:aink="http://schemas.microsoft.com/office/drawing/2016/ink" xmlns:am3d="http://schemas.microsoft.com/office/drawing/2017/model3d" xmlns:o="urn:schemas-microsoft-com:office:office" xmlns:r="http://schemas.openxmlformats.org/officeDocument/2006/relationships" xmlns:m="http://schemas.openxmlformats.org/officeDocument/2006/math" xmlns:v="urn:schemas-microsoft-com:vml" xmlns:wp14="http://schemas.microsoft.com/office/word/2010/wordprocessingDrawing" xmlns:wp="http://schemas.openxmlformats.org/drawingml/2006/wordprocessingDrawing" xmlns:w10="urn:schemas-microsoft-com:office:word" xmlns:w="http://schemas.openxmlformats.org/wordprocessingml/2006/main" xmlns:w14="http://schemas.microsoft.com/office/word/2010/wordml" xmlns:w15="http://schemas.microsoft.com/office/word/2012/wordml" xmlns:w16cid="http://schemas.microsoft.com/office/word/2016/wordml/cid" xmlns:w16se="http://schemas.microsoft.com/office/word/2015/wordml/symex" xmlns:wpg="http://schemas.microsoft.com/office/word/2010/wordprocessingGroup" xmlns:wpi="http://schemas.microsoft.com/office/word/2010/wordprocessingInk" xmlns:wne="http://schemas.microsoft.com/office/word/2006/wordml" xmlns:wps="http://schemas.microsoft.com/office/word/2010/wordprocessingShape" mc:Ignorable="w14 w15 w16se w16cid wp14">
   <w:abstractNum w:abstractNumId="0" w15:restartNumberingAfterBreak="0">
+    <w:nsid w:val="0DBF1C3A"/>
+    <w:multiLevelType w:val="hybridMultilevel"/>
+    <w:tmpl w:val="2CAAE81E"/>
+    <w:lvl w:ilvl="0" w:tplc="042A0001">
+      <w:start w:val="1"/>
+      <w:numFmt w:val="bullet"/>
+      <w:lvlText w:val=""/>
+      <w:lvlJc w:val="left"/>
+      <w:pPr>
+        <w:ind w:left="1260" w:hanging="360"/>
+      </w:pPr>
+      <w:rPr>
+        <w:rFonts w:ascii="Symbol" w:hAnsi="Symbol" w:hint="default"/>
+      </w:rPr>
+    </w:lvl>
+    <w:lvl w:ilvl="1" w:tplc="04090003" w:tentative="1">
+      <w:start w:val="1"/>
+      <w:numFmt w:val="bullet"/>
+      <w:lvlText w:val="o"/>
+      <w:lvlJc w:val="left"/>
+      <w:pPr>
+        <w:ind w:left="1980" w:hanging="360"/>
+      </w:pPr>
+      <w:rPr>
+        <w:rFonts w:ascii="Courier New" w:hAnsi="Courier New" w:cs="Courier New" w:hint="default"/>
+      </w:rPr>
+    </w:lvl>
+    <w:lvl w:ilvl="2" w:tplc="04090005" w:tentative="1">
+      <w:start w:val="1"/>
+      <w:numFmt w:val="bullet"/>
+      <w:lvlText w:val=""/>
+      <w:lvlJc w:val="left"/>
+      <w:pPr>
+        <w:ind w:left="2700" w:hanging="360"/>
+      </w:pPr>
+      <w:rPr>
+        <w:rFonts w:ascii="Wingdings" w:hAnsi="Wingdings" w:hint="default"/>
+      </w:rPr>
+    </w:lvl>
+    <w:lvl w:ilvl="3" w:tplc="04090001" w:tentative="1">
+      <w:start w:val="1"/>
+      <w:numFmt w:val="bullet"/>
+      <w:lvlText w:val=""/>
+      <w:lvlJc w:val="left"/>
+      <w:pPr>
+        <w:ind w:left="3420" w:hanging="360"/>
+      </w:pPr>
+      <w:rPr>
+        <w:rFonts w:ascii="Symbol" w:hAnsi="Symbol" w:hint="default"/>
+      </w:rPr>
+    </w:lvl>
+    <w:lvl w:ilvl="4" w:tplc="04090003" w:tentative="1">
+      <w:start w:val="1"/>
+      <w:numFmt w:val="bullet"/>
+      <w:lvlText w:val="o"/>
+      <w:lvlJc w:val="left"/>
+      <w:pPr>
+        <w:ind w:left="4140" w:hanging="360"/>
+      </w:pPr>
+      <w:rPr>
+        <w:rFonts w:ascii="Courier New" w:hAnsi="Courier New" w:cs="Courier New" w:hint="default"/>
+      </w:rPr>
+    </w:lvl>
+    <w:lvl w:ilvl="5" w:tplc="04090005" w:tentative="1">
+      <w:start w:val="1"/>
+      <w:numFmt w:val="bullet"/>
+      <w:lvlText w:val=""/>
+      <w:lvlJc w:val="left"/>
+      <w:pPr>
+        <w:ind w:left="4860" w:hanging="360"/>
+      </w:pPr>
+      <w:rPr>
+        <w:rFonts w:ascii="Wingdings" w:hAnsi="Wingdings" w:hint="default"/>
+      </w:rPr>
+    </w:lvl>
+    <w:lvl w:ilvl="6" w:tplc="04090001" w:tentative="1">
+      <w:start w:val="1"/>
+      <w:numFmt w:val="bullet"/>
+      <w:lvlText w:val=""/>
+      <w:lvlJc w:val="left"/>
+      <w:pPr>
+        <w:ind w:left="5580" w:hanging="360"/>
+      </w:pPr>
+      <w:rPr>
+        <w:rFonts w:ascii="Symbol" w:hAnsi="Symbol" w:hint="default"/>
+      </w:rPr>
+    </w:lvl>
+    <w:lvl w:ilvl="7" w:tplc="04090003" w:tentative="1">
+      <w:start w:val="1"/>
+      <w:numFmt w:val="bullet"/>
+      <w:lvlText w:val="o"/>
+      <w:lvlJc w:val="left"/>
+      <w:pPr>
+        <w:ind w:left="6300" w:hanging="360"/>
+      </w:pPr>
+      <w:rPr>
+        <w:rFonts w:ascii="Courier New" w:hAnsi="Courier New" w:cs="Courier New" w:hint="default"/>
+      </w:rPr>
+    </w:lvl>
+    <w:lvl w:ilvl="8" w:tplc="04090005" w:tentative="1">
+      <w:start w:val="1"/>
+      <w:numFmt w:val="bullet"/>
+      <w:lvlText w:val=""/>
+      <w:lvlJc w:val="left"/>
+      <w:pPr>
+        <w:ind w:left="7020" w:hanging="360"/>
+      </w:pPr>
+      <w:rPr>
+        <w:rFonts w:ascii="Wingdings" w:hAnsi="Wingdings" w:hint="default"/>
+      </w:rPr>
+    </w:lvl>
+  </w:abstractNum>
+  <w:abstractNum w:abstractNumId="1" w15:restartNumberingAfterBreak="0">
     <w:nsid w:val="13FB3374"/>
     <w:multiLevelType w:val="hybridMultilevel"/>
     <w:tmpl w:val="F8022ED0"/>
@@ -4268,7 +4404,7 @@
       </w:rPr>
     </w:lvl>
   </w:abstractNum>
-  <w:abstractNum w:abstractNumId="1" w15:restartNumberingAfterBreak="0">
+  <w:abstractNum w:abstractNumId="2" w15:restartNumberingAfterBreak="0">
     <w:nsid w:val="156D2448"/>
     <w:multiLevelType w:val="hybridMultilevel"/>
     <w:tmpl w:val="4CB05548"/>
@@ -4382,7 +4518,7 @@
       </w:rPr>
     </w:lvl>
   </w:abstractNum>
-  <w:abstractNum w:abstractNumId="2" w15:restartNumberingAfterBreak="0">
+  <w:abstractNum w:abstractNumId="3" w15:restartNumberingAfterBreak="0">
     <w:nsid w:val="1BC63032"/>
     <w:multiLevelType w:val="hybridMultilevel"/>
     <w:tmpl w:val="8C1804D4"/>
@@ -4495,7 +4631,7 @@
       </w:rPr>
     </w:lvl>
   </w:abstractNum>
-  <w:abstractNum w:abstractNumId="3" w15:restartNumberingAfterBreak="0">
+  <w:abstractNum w:abstractNumId="4" w15:restartNumberingAfterBreak="0">
     <w:nsid w:val="236642BB"/>
     <w:multiLevelType w:val="hybridMultilevel"/>
     <w:tmpl w:val="2012D0DE"/>
@@ -4607,7 +4743,7 @@
       </w:rPr>
     </w:lvl>
   </w:abstractNum>
-  <w:abstractNum w:abstractNumId="4" w15:restartNumberingAfterBreak="0">
+  <w:abstractNum w:abstractNumId="5" w15:restartNumberingAfterBreak="0">
     <w:nsid w:val="23EE2BE8"/>
     <w:multiLevelType w:val="hybridMultilevel"/>
     <w:tmpl w:val="4E14D0CE"/>
@@ -4719,7 +4855,7 @@
       </w:rPr>
     </w:lvl>
   </w:abstractNum>
-  <w:abstractNum w:abstractNumId="5" w15:restartNumberingAfterBreak="0">
+  <w:abstractNum w:abstractNumId="6" w15:restartNumberingAfterBreak="0">
     <w:nsid w:val="2DA372F4"/>
     <w:multiLevelType w:val="hybridMultilevel"/>
     <w:tmpl w:val="AF62CC0E"/>
@@ -4806,7 +4942,7 @@
       </w:pPr>
     </w:lvl>
   </w:abstractNum>
-  <w:abstractNum w:abstractNumId="6" w15:restartNumberingAfterBreak="0">
+  <w:abstractNum w:abstractNumId="7" w15:restartNumberingAfterBreak="0">
     <w:nsid w:val="2DF2470F"/>
     <w:multiLevelType w:val="hybridMultilevel"/>
     <w:tmpl w:val="D298A4B0"/>
@@ -4919,7 +5055,7 @@
       </w:rPr>
     </w:lvl>
   </w:abstractNum>
-  <w:abstractNum w:abstractNumId="7" w15:restartNumberingAfterBreak="0">
+  <w:abstractNum w:abstractNumId="8" w15:restartNumberingAfterBreak="0">
     <w:nsid w:val="35245E4F"/>
     <w:multiLevelType w:val="hybridMultilevel"/>
     <w:tmpl w:val="7A8CBBB2"/>
@@ -5031,7 +5167,7 @@
       </w:rPr>
     </w:lvl>
   </w:abstractNum>
-  <w:abstractNum w:abstractNumId="8" w15:restartNumberingAfterBreak="0">
+  <w:abstractNum w:abstractNumId="9" w15:restartNumberingAfterBreak="0">
     <w:nsid w:val="44732E4B"/>
     <w:multiLevelType w:val="hybridMultilevel"/>
     <w:tmpl w:val="4F865A06"/>
@@ -5143,7 +5279,7 @@
       </w:rPr>
     </w:lvl>
   </w:abstractNum>
-  <w:abstractNum w:abstractNumId="9" w15:restartNumberingAfterBreak="0">
+  <w:abstractNum w:abstractNumId="10" w15:restartNumberingAfterBreak="0">
     <w:nsid w:val="4E4E3ED7"/>
     <w:multiLevelType w:val="hybridMultilevel"/>
     <w:tmpl w:val="FFD8BCFA"/>
@@ -5255,7 +5391,7 @@
       </w:rPr>
     </w:lvl>
   </w:abstractNum>
-  <w:abstractNum w:abstractNumId="10" w15:restartNumberingAfterBreak="0">
+  <w:abstractNum w:abstractNumId="11" w15:restartNumberingAfterBreak="0">
     <w:nsid w:val="620951D4"/>
     <w:multiLevelType w:val="hybridMultilevel"/>
     <w:tmpl w:val="0754619E"/>
@@ -5341,7 +5477,7 @@
       </w:pPr>
     </w:lvl>
   </w:abstractNum>
-  <w:abstractNum w:abstractNumId="11" w15:restartNumberingAfterBreak="0">
+  <w:abstractNum w:abstractNumId="12" w15:restartNumberingAfterBreak="0">
     <w:nsid w:val="63C00174"/>
     <w:multiLevelType w:val="hybridMultilevel"/>
     <w:tmpl w:val="7B5E5E2E"/>
@@ -5453,7 +5589,7 @@
       </w:rPr>
     </w:lvl>
   </w:abstractNum>
-  <w:abstractNum w:abstractNumId="12" w15:restartNumberingAfterBreak="0">
+  <w:abstractNum w:abstractNumId="13" w15:restartNumberingAfterBreak="0">
     <w:nsid w:val="6B83412E"/>
     <w:multiLevelType w:val="hybridMultilevel"/>
     <w:tmpl w:val="BA3AFCAA"/>
@@ -5566,7 +5702,7 @@
       </w:rPr>
     </w:lvl>
   </w:abstractNum>
-  <w:abstractNum w:abstractNumId="13" w15:restartNumberingAfterBreak="0">
+  <w:abstractNum w:abstractNumId="14" w15:restartNumberingAfterBreak="0">
     <w:nsid w:val="78BE5EE9"/>
     <w:multiLevelType w:val="hybridMultilevel"/>
     <w:tmpl w:val="E8F82D82"/>
@@ -5679,46 +5815,49 @@
     </w:lvl>
   </w:abstractNum>
   <w:num w:numId="1">
+    <w:abstractNumId w:val="4"/>
+  </w:num>
+  <w:num w:numId="2">
     <w:abstractNumId w:val="3"/>
   </w:num>
-  <w:num w:numId="2">
+  <w:num w:numId="3">
+    <w:abstractNumId w:val="7"/>
+  </w:num>
+  <w:num w:numId="4">
+    <w:abstractNumId w:val="12"/>
+  </w:num>
+  <w:num w:numId="5">
+    <w:abstractNumId w:val="11"/>
+  </w:num>
+  <w:num w:numId="6">
+    <w:abstractNumId w:val="6"/>
+  </w:num>
+  <w:num w:numId="7">
     <w:abstractNumId w:val="2"/>
   </w:num>
-  <w:num w:numId="3">
-    <w:abstractNumId w:val="6"/>
+  <w:num w:numId="8">
+    <w:abstractNumId w:val="1"/>
   </w:num>
-  <w:num w:numId="4">
-    <w:abstractNumId w:val="11"/>
+  <w:num w:numId="9">
+    <w:abstractNumId w:val="13"/>
   </w:num>
-  <w:num w:numId="5">
+  <w:num w:numId="10">
+    <w:abstractNumId w:val="14"/>
+  </w:num>
+  <w:num w:numId="11">
+    <w:abstractNumId w:val="9"/>
+  </w:num>
+  <w:num w:numId="12">
+    <w:abstractNumId w:val="8"/>
+  </w:num>
+  <w:num w:numId="13">
+    <w:abstractNumId w:val="5"/>
+  </w:num>
+  <w:num w:numId="14">
     <w:abstractNumId w:val="10"/>
   </w:num>
-  <w:num w:numId="6">
-    <w:abstractNumId w:val="5"/>
-  </w:num>
-  <w:num w:numId="7">
-    <w:abstractNumId w:val="1"/>
-  </w:num>
-  <w:num w:numId="8">
+  <w:num w:numId="15">
     <w:abstractNumId w:val="0"/>
-  </w:num>
-  <w:num w:numId="9">
-    <w:abstractNumId w:val="12"/>
-  </w:num>
-  <w:num w:numId="10">
-    <w:abstractNumId w:val="13"/>
-  </w:num>
-  <w:num w:numId="11">
-    <w:abstractNumId w:val="8"/>
-  </w:num>
-  <w:num w:numId="12">
-    <w:abstractNumId w:val="7"/>
-  </w:num>
-  <w:num w:numId="13">
-    <w:abstractNumId w:val="4"/>
-  </w:num>
-  <w:num w:numId="14">
-    <w:abstractNumId w:val="9"/>
   </w:num>
 </w:numbering>
 </file>

</xml_diff>